<commit_message>
Criação da análise 7
</commit_message>
<xml_diff>
--- a/6_2_Gemini_analise_agrupamentos_similares.docx
+++ b/6_2_Gemini_analise_agrupamentos_similares.docx
@@ -1815,7 +1815,7 @@
         <w:rPr>
           <w:rStyle w:val="VerbatimChar"/>
         </w:rPr>
-        <w:t xml:space="preserve">Total de registros carregados: 34,823</w:t>
+        <w:t xml:space="preserve">Total de registros carregados: 39,703</w:t>
       </w:r>
       <w:r>
         <w:br/>
@@ -1824,7 +1824,7 @@
         <w:rPr>
           <w:rStyle w:val="VerbatimChar"/>
         </w:rPr>
-        <w:t xml:space="preserve">Registros de origem 'LLM' filtrados: 27,201</w:t>
+        <w:t xml:space="preserve">Registros de origem 'LLM' filtrados: 28,499</w:t>
       </w:r>
       <w:r>
         <w:br/>
@@ -1833,7 +1833,7 @@
         <w:rPr>
           <w:rStyle w:val="VerbatimChar"/>
         </w:rPr>
-        <w:t xml:space="preserve">Registros após remoção de grupos com 1 projeto: 26,207</w:t>
+        <w:t xml:space="preserve">Registros após remoção de grupos com 1 projeto: 28,101</w:t>
       </w:r>
       <w:r>
         <w:br/>
@@ -1863,7 +1863,7 @@
         <w:rPr>
           <w:rStyle w:val="VerbatimChar"/>
         </w:rPr>
-        <w:t xml:space="preserve">Index: 26207 entries, 0 to 27200</w:t>
+        <w:t xml:space="preserve">Index: 28101 entries, 0 to 28498</w:t>
       </w:r>
       <w:r>
         <w:br/>
@@ -1872,7 +1872,7 @@
         <w:rPr>
           <w:rStyle w:val="VerbatimChar"/>
         </w:rPr>
-        <w:t xml:space="preserve">Data columns (total 15 columns):</w:t>
+        <w:t xml:space="preserve">Data columns (total 31 columns):</w:t>
       </w:r>
       <w:r>
         <w:br/>
@@ -1881,7 +1881,7 @@
         <w:rPr>
           <w:rStyle w:val="VerbatimChar"/>
         </w:rPr>
-        <w:t xml:space="preserve"> #   Column                     Non-Null Count  Dtype  </w:t>
+        <w:t xml:space="preserve"> #   Column                          Non-Null Count  Dtype  </w:t>
       </w:r>
       <w:r>
         <w:br/>
@@ -1890,7 +1890,7 @@
         <w:rPr>
           <w:rStyle w:val="VerbatimChar"/>
         </w:rPr>
-        <w:t xml:space="preserve">---  ------                     --------------  -----  </w:t>
+        <w:t xml:space="preserve">---  ------                          --------------  -----  </w:t>
       </w:r>
       <w:r>
         <w:br/>
@@ -1899,7 +1899,7 @@
         <w:rPr>
           <w:rStyle w:val="VerbatimChar"/>
         </w:rPr>
-        <w:t xml:space="preserve"> 0   projeto_id                 26207 non-null  float64</w:t>
+        <w:t xml:space="preserve"> 0   projeto_id                      28082 non-null  float64</w:t>
       </w:r>
       <w:r>
         <w:br/>
@@ -1908,7 +1908,7 @@
         <w:rPr>
           <w:rStyle w:val="VerbatimChar"/>
         </w:rPr>
-        <w:t xml:space="preserve"> 1   grupo_id_final             26207 non-null  int64  </w:t>
+        <w:t xml:space="preserve"> 1   grupo_id_final                  28101 non-null  int64  </w:t>
       </w:r>
       <w:r>
         <w:br/>
@@ -1917,7 +1917,7 @@
         <w:rPr>
           <w:rStyle w:val="VerbatimChar"/>
         </w:rPr>
-        <w:t xml:space="preserve"> 2   sublote                    24978 non-null  object </w:t>
+        <w:t xml:space="preserve"> 2   sublote                         28087 non-null  object </w:t>
       </w:r>
       <w:r>
         <w:br/>
@@ -1926,7 +1926,7 @@
         <w:rPr>
           <w:rStyle w:val="VerbatimChar"/>
         </w:rPr>
-        <w:t xml:space="preserve"> 3   similaridade_score         26199 non-null  float64</w:t>
+        <w:t xml:space="preserve"> 3   similaridade_score              28074 non-null  float64</w:t>
       </w:r>
       <w:r>
         <w:br/>
@@ -1935,7 +1935,7 @@
         <w:rPr>
           <w:rStyle w:val="VerbatimChar"/>
         </w:rPr>
-        <w:t xml:space="preserve"> 4   justificativa_agrupamento  26191 non-null  object </w:t>
+        <w:t xml:space="preserve"> 4   justificativa_agrupamento       28065 non-null  object </w:t>
       </w:r>
       <w:r>
         <w:br/>
@@ -1944,7 +1944,7 @@
         <w:rPr>
           <w:rStyle w:val="VerbatimChar"/>
         </w:rPr>
-        <w:t xml:space="preserve"> 5   origem_agrupamento         26207 non-null  object </w:t>
+        <w:t xml:space="preserve"> 5   origem_agrupamento              28101 non-null  object </w:t>
       </w:r>
       <w:r>
         <w:br/>
@@ -1953,7 +1953,7 @@
         <w:rPr>
           <w:rStyle w:val="VerbatimChar"/>
         </w:rPr>
-        <w:t xml:space="preserve"> 6   ano_referencia             25728 non-null  Int64  </w:t>
+        <w:t xml:space="preserve"> 6   ano_referencia                  28080 non-null  Int64  </w:t>
       </w:r>
       <w:r>
         <w:br/>
@@ -1962,7 +1962,7 @@
         <w:rPr>
           <w:rStyle w:val="VerbatimChar"/>
         </w:rPr>
-        <w:t xml:space="preserve"> 7   setor                      25728 non-null  object </w:t>
+        <w:t xml:space="preserve"> 7   setor                           28080 non-null  object </w:t>
       </w:r>
       <w:r>
         <w:br/>
@@ -1971,7 +1971,7 @@
         <w:rPr>
           <w:rStyle w:val="VerbatimChar"/>
         </w:rPr>
-        <w:t xml:space="preserve"> 8   natureza                   25728 non-null  object </w:t>
+        <w:t xml:space="preserve"> 8   natureza                        28080 non-null  object </w:t>
       </w:r>
       <w:r>
         <w:br/>
@@ -1980,7 +1980,7 @@
         <w:rPr>
           <w:rStyle w:val="VerbatimChar"/>
         </w:rPr>
-        <w:t xml:space="preserve"> 9   tipo_pesquisa              25728 non-null  object </w:t>
+        <w:t xml:space="preserve"> 9   tipo_pesquisa                   28080 non-null  object </w:t>
       </w:r>
       <w:r>
         <w:br/>
@@ -1989,7 +1989,7 @@
         <w:rPr>
           <w:rStyle w:val="VerbatimChar"/>
         </w:rPr>
-        <w:t xml:space="preserve"> 10  empresa                    25728 non-null  object </w:t>
+        <w:t xml:space="preserve"> 10  empresa                         28080 non-null  object </w:t>
       </w:r>
       <w:r>
         <w:br/>
@@ -1998,7 +1998,7 @@
         <w:rPr>
           <w:rStyle w:val="VerbatimChar"/>
         </w:rPr>
-        <w:t xml:space="preserve"> 11  projeto                    25728 non-null  object </w:t>
+        <w:t xml:space="preserve"> 11  projeto                         28080 non-null  object </w:t>
       </w:r>
       <w:r>
         <w:br/>
@@ -2007,7 +2007,7 @@
         <w:rPr>
           <w:rStyle w:val="VerbatimChar"/>
         </w:rPr>
-        <w:t xml:space="preserve"> 12  do_id_at                   26207 non-null  object </w:t>
+        <w:t xml:space="preserve"> 12  do_id_at                        28101 non-null  object </w:t>
       </w:r>
       <w:r>
         <w:br/>
@@ -2016,7 +2016,7 @@
         <w:rPr>
           <w:rStyle w:val="VerbatimChar"/>
         </w:rPr>
-        <w:t xml:space="preserve"> 13  do_resultado_analise       25728 non-null  object </w:t>
+        <w:t xml:space="preserve"> 13  do_resultado_analise            28080 non-null  object </w:t>
       </w:r>
       <w:r>
         <w:br/>
@@ -2025,7 +2025,7 @@
         <w:rPr>
           <w:rStyle w:val="VerbatimChar"/>
         </w:rPr>
-        <w:t xml:space="preserve"> 14  grupo_id                   26207 non-null  object </w:t>
+        <w:t xml:space="preserve"> 14  do_justificativa_padronizada    28080 non-null  object </w:t>
       </w:r>
       <w:r>
         <w:br/>
@@ -2034,7 +2034,7 @@
         <w:rPr>
           <w:rStyle w:val="VerbatimChar"/>
         </w:rPr>
-        <w:t xml:space="preserve">dtypes: Int64(1), float64(2), int64(1), object(11)</w:t>
+        <w:t xml:space="preserve"> 15  p_resultado_analise             24408 non-null  object </w:t>
       </w:r>
       <w:r>
         <w:br/>
@@ -2043,10 +2043,7 @@
         <w:rPr>
           <w:rStyle w:val="VerbatimChar"/>
         </w:rPr>
-        <w:t xml:space="preserve">memory usage: 3.2+ MB</w:t>
-      </w:r>
-      <w:r>
-        <w:br/>
+        <w:t xml:space="preserve"> 16  p_id_analista_mcti              24249 non-null  float64</w:t>
       </w:r>
       <w:r>
         <w:br/>
@@ -2055,6 +2052,153 @@
         <w:rPr>
           <w:rStyle w:val="VerbatimChar"/>
         </w:rPr>
+        <w:t xml:space="preserve"> 17  p_justificativa_padronizada     28080 non-null  object </w:t>
+      </w:r>
+      <w:r>
+        <w:br/>
+      </w:r>
+      <w:r>
+        <w:rPr>
+          <w:rStyle w:val="VerbatimChar"/>
+        </w:rPr>
+        <w:t xml:space="preserve"> 18  empresa_do_contestacao          5342 non-null   object </w:t>
+      </w:r>
+      <w:r>
+        <w:br/>
+      </w:r>
+      <w:r>
+        <w:rPr>
+          <w:rStyle w:val="VerbatimChar"/>
+        </w:rPr>
+        <w:t xml:space="preserve"> 19  do_c_id_at                      6483 non-null   float64</w:t>
+      </w:r>
+      <w:r>
+        <w:br/>
+      </w:r>
+      <w:r>
+        <w:rPr>
+          <w:rStyle w:val="VerbatimChar"/>
+        </w:rPr>
+        <w:t xml:space="preserve"> 20  do_c_resultado_analise          8747 non-null   object </w:t>
+      </w:r>
+      <w:r>
+        <w:br/>
+      </w:r>
+      <w:r>
+        <w:rPr>
+          <w:rStyle w:val="VerbatimChar"/>
+        </w:rPr>
+        <w:t xml:space="preserve"> 21  do_c_justificativa_padronizada  28080 non-null  object </w:t>
+      </w:r>
+      <w:r>
+        <w:br/>
+      </w:r>
+      <w:r>
+        <w:rPr>
+          <w:rStyle w:val="VerbatimChar"/>
+        </w:rPr>
+        <w:t xml:space="preserve"> 22  empresa_parecer_contestacao     5342 non-null   object </w:t>
+      </w:r>
+      <w:r>
+        <w:br/>
+      </w:r>
+      <w:r>
+        <w:rPr>
+          <w:rStyle w:val="VerbatimChar"/>
+        </w:rPr>
+        <w:t xml:space="preserve"> 23  p_c_id_analista_mcti            8929 non-null   float64</w:t>
+      </w:r>
+      <w:r>
+        <w:br/>
+      </w:r>
+      <w:r>
+        <w:rPr>
+          <w:rStyle w:val="VerbatimChar"/>
+        </w:rPr>
+        <w:t xml:space="preserve"> 24  p_c_resultado_analise           8929 non-null   object </w:t>
+      </w:r>
+      <w:r>
+        <w:br/>
+      </w:r>
+      <w:r>
+        <w:rPr>
+          <w:rStyle w:val="VerbatimChar"/>
+        </w:rPr>
+        <w:t xml:space="preserve"> 25  p_c_justificativa_padronizada   28080 non-null  object </w:t>
+      </w:r>
+      <w:r>
+        <w:br/>
+      </w:r>
+      <w:r>
+        <w:rPr>
+          <w:rStyle w:val="VerbatimChar"/>
+        </w:rPr>
+        <w:t xml:space="preserve"> 26  empresa_recurso_administrativo  0 non-null      float64</w:t>
+      </w:r>
+      <w:r>
+        <w:br/>
+      </w:r>
+      <w:r>
+        <w:rPr>
+          <w:rStyle w:val="VerbatimChar"/>
+        </w:rPr>
+        <w:t xml:space="preserve"> 27  ra_id_analista_mcti             0 non-null      float64</w:t>
+      </w:r>
+      <w:r>
+        <w:br/>
+      </w:r>
+      <w:r>
+        <w:rPr>
+          <w:rStyle w:val="VerbatimChar"/>
+        </w:rPr>
+        <w:t xml:space="preserve"> 28  ra_resultado_analise            8929 non-null   object </w:t>
+      </w:r>
+      <w:r>
+        <w:br/>
+      </w:r>
+      <w:r>
+        <w:rPr>
+          <w:rStyle w:val="VerbatimChar"/>
+        </w:rPr>
+        <w:t xml:space="preserve"> 29  ra_justificativa_padronizada    28080 non-null  object </w:t>
+      </w:r>
+      <w:r>
+        <w:br/>
+      </w:r>
+      <w:r>
+        <w:rPr>
+          <w:rStyle w:val="VerbatimChar"/>
+        </w:rPr>
+        <w:t xml:space="preserve"> 30  grupo_id                        28101 non-null  object </w:t>
+      </w:r>
+      <w:r>
+        <w:br/>
+      </w:r>
+      <w:r>
+        <w:rPr>
+          <w:rStyle w:val="VerbatimChar"/>
+        </w:rPr>
+        <w:t xml:space="preserve">dtypes: Int64(1), float64(7), int64(1), object(22)</w:t>
+      </w:r>
+      <w:r>
+        <w:br/>
+      </w:r>
+      <w:r>
+        <w:rPr>
+          <w:rStyle w:val="VerbatimChar"/>
+        </w:rPr>
+        <w:t xml:space="preserve">memory usage: 6.9+ MB</w:t>
+      </w:r>
+      <w:r>
+        <w:br/>
+      </w:r>
+      <w:r>
+        <w:br/>
+      </w:r>
+      <w:r>
+        <w:rPr>
+          <w:rStyle w:val="VerbatimChar"/>
+        </w:rPr>
         <w:t xml:space="preserve">Amostra dos dados preparados:</w:t>
       </w:r>
       <w:r>
@@ -2110,6 +2254,26 @@
           <w:rStyle w:val="VerbatimChar"/>
         </w:rPr>
         <w:t xml:space="preserve">4     63126.0   2_SL_8  Transversal  119427979.0      Não Recomendado</w:t>
+      </w:r>
+    </w:p>
+    <w:p>
+      <w:pPr>
+        <w:pStyle w:val="SourceCode"/>
+      </w:pPr>
+      <w:r>
+        <w:rPr>
+          <w:rStyle w:val="VerbatimChar"/>
+        </w:rPr>
+        <w:t xml:space="preserve">/tmp/ipykernel_1155558/1237813749.py:43: DtypeWarning: Columns (2) have mixed types. Specify dtype option on import or set low_memory=False.</w:t>
+      </w:r>
+      <w:r>
+        <w:br/>
+      </w:r>
+      <w:r>
+        <w:rPr>
+          <w:rStyle w:val="VerbatimChar"/>
+        </w:rPr>
+        <w:t xml:space="preserve">  df_original = pd.read_csv('resultados_agrupamento/GRUPOS_FINAL_FILTRADO.csv', sep=';')</w:t>
       </w:r>
     </w:p>
     <w:p>
@@ -3610,7 +3774,7 @@
               <a:graphicData uri="http://schemas.openxmlformats.org/drawingml/2006/picture">
                 <pic:pic>
                   <pic:nvPicPr>
-                    <pic:cNvPr descr="6.2.Gemini_analise_agrupamentos_similares_files/figure-docx/cell-3-output-1.png" id="22" name="Picture"/>
+                    <pic:cNvPr descr="6_2_Gemini_analise_agrupamentos_similares_files/figure-docx/cell-3-output-1.png" id="22" name="Picture"/>
                     <pic:cNvPicPr>
                       <a:picLocks noChangeArrowheads="1" noChangeAspect="1"/>
                     </pic:cNvPicPr>
@@ -3657,7 +3821,7 @@
               <a:graphicData uri="http://schemas.openxmlformats.org/drawingml/2006/picture">
                 <pic:pic>
                   <pic:nvPicPr>
-                    <pic:cNvPr descr="6.2.Gemini_analise_agrupamentos_similares_files/figure-docx/cell-3-output-2.png" id="25" name="Picture"/>
+                    <pic:cNvPr descr="6_2_Gemini_analise_agrupamentos_similares_files/figure-docx/cell-3-output-2.png" id="25" name="Picture"/>
                     <pic:cNvPicPr>
                       <a:picLocks noChangeArrowheads="1" noChangeAspect="1"/>
                     </pic:cNvPicPr>
@@ -3697,14 +3861,14 @@
       <w:r>
         <w:drawing>
           <wp:inline>
-            <wp:extent cx="5334000" cy="3081466"/>
+            <wp:extent cx="5334000" cy="3084071"/>
             <wp:effectExtent b="0" l="0" r="0" t="0"/>
             <wp:docPr descr="" title="" id="27" name="Picture"/>
             <a:graphic>
               <a:graphicData uri="http://schemas.openxmlformats.org/drawingml/2006/picture">
                 <pic:pic>
                   <pic:nvPicPr>
-                    <pic:cNvPr descr="6.2.Gemini_analise_agrupamentos_similares_files/figure-docx/cell-3-output-3.png" id="28" name="Picture"/>
+                    <pic:cNvPr descr="6_2_Gemini_analise_agrupamentos_similares_files/figure-docx/cell-3-output-3.png" id="28" name="Picture"/>
                     <pic:cNvPicPr>
                       <a:picLocks noChangeArrowheads="1" noChangeAspect="1"/>
                     </pic:cNvPicPr>
@@ -3718,7 +3882,7 @@
                   <pic:spPr bwMode="auto">
                     <a:xfrm>
                       <a:off x="0" y="0"/>
-                      <a:ext cx="5334000" cy="3081466"/>
+                      <a:ext cx="5334000" cy="3084071"/>
                     </a:xfrm>
                     <a:prstGeom prst="rect">
                       <a:avLst/>
@@ -3751,7 +3915,7 @@
               <a:graphicData uri="http://schemas.openxmlformats.org/drawingml/2006/picture">
                 <pic:pic>
                   <pic:nvPicPr>
-                    <pic:cNvPr descr="6.2.Gemini_analise_agrupamentos_similares_files/figure-docx/cell-3-output-4.png" id="31" name="Picture"/>
+                    <pic:cNvPr descr="6_2_Gemini_analise_agrupamentos_similares_files/figure-docx/cell-3-output-4.png" id="31" name="Picture"/>
                     <pic:cNvPicPr>
                       <a:picLocks noChangeArrowheads="1" noChangeAspect="1"/>
                     </pic:cNvPicPr>
@@ -5021,7 +5185,7 @@
         <w:rPr>
           <w:rStyle w:val="VerbatimChar"/>
         </w:rPr>
-        <w:t xml:space="preserve">TIC                                   44.43</w:t>
+        <w:t xml:space="preserve">TIC                                   44.57</w:t>
       </w:r>
       <w:r>
         <w:br/>
@@ -5030,7 +5194,7 @@
         <w:rPr>
           <w:rStyle w:val="VerbatimChar"/>
         </w:rPr>
-        <w:t xml:space="preserve">Eletroeletrônica                      44.15</w:t>
+        <w:t xml:space="preserve">Agroindústria e Alimentos             44.31</w:t>
       </w:r>
       <w:r>
         <w:br/>
@@ -5039,7 +5203,7 @@
         <w:rPr>
           <w:rStyle w:val="VerbatimChar"/>
         </w:rPr>
-        <w:t xml:space="preserve">Agroindústria e Alimentos             43.40</w:t>
+        <w:t xml:space="preserve">Eletroeletrônica                      43.91</w:t>
       </w:r>
       <w:r>
         <w:br/>
@@ -5048,7 +5212,7 @@
         <w:rPr>
           <w:rStyle w:val="VerbatimChar"/>
         </w:rPr>
-        <w:t xml:space="preserve">Mecânica e Transporte                 37.48</w:t>
+        <w:t xml:space="preserve">Mecânica e Transporte                 37.18</w:t>
       </w:r>
       <w:r>
         <w:br/>
@@ -5057,7 +5221,7 @@
         <w:rPr>
           <w:rStyle w:val="VerbatimChar"/>
         </w:rPr>
-        <w:t xml:space="preserve">Metalurgia e Mineração                36.26</w:t>
+        <w:t xml:space="preserve">Transversal                           35.52</w:t>
       </w:r>
       <w:r>
         <w:br/>
@@ -5066,7 +5230,7 @@
         <w:rPr>
           <w:rStyle w:val="VerbatimChar"/>
         </w:rPr>
-        <w:t xml:space="preserve">Transversal                           35.57</w:t>
+        <w:t xml:space="preserve">Metalurgia e Mineração                34.32</w:t>
       </w:r>
       <w:r>
         <w:br/>
@@ -5075,7 +5239,7 @@
         <w:rPr>
           <w:rStyle w:val="VerbatimChar"/>
         </w:rPr>
-        <w:t xml:space="preserve">Química e Farmácia                    26.84</w:t>
+        <w:t xml:space="preserve">Química e Farmácia                    27.05</w:t>
       </w:r>
     </w:p>
     <w:p>
@@ -5092,7 +5256,7 @@
               <a:graphicData uri="http://schemas.openxmlformats.org/drawingml/2006/picture">
                 <pic:pic>
                   <pic:nvPicPr>
-                    <pic:cNvPr descr="6.2.Gemini_analise_agrupamentos_similares_files/figure-docx/cell-4-output-2.png" id="34" name="Picture"/>
+                    <pic:cNvPr descr="6_2_Gemini_analise_agrupamentos_similares_files/figure-docx/cell-4-output-2.png" id="34" name="Picture"/>
                     <pic:cNvPicPr>
                       <a:picLocks noChangeArrowheads="1" noChangeAspect="1"/>
                     </pic:cNvPicPr>
@@ -8480,7 +8644,7 @@
         <w:rPr>
           <w:rStyle w:val="VerbatimChar"/>
         </w:rPr>
-        <w:t xml:space="preserve">124343713.0                17                       17             100.00   </w:t>
+        <w:t xml:space="preserve">124343713.0                18                       18             100.00   </w:t>
       </w:r>
       <w:r>
         <w:br/>
@@ -8489,7 +8653,7 @@
         <w:rPr>
           <w:rStyle w:val="VerbatimChar"/>
         </w:rPr>
-        <w:t xml:space="preserve">129400658.0                 4                        4             100.00   </w:t>
+        <w:t xml:space="preserve">129400658.0                 5                        5             100.00   </w:t>
       </w:r>
       <w:r>
         <w:br/>
@@ -8498,7 +8662,7 @@
         <w:rPr>
           <w:rStyle w:val="VerbatimChar"/>
         </w:rPr>
-        <w:t xml:space="preserve">301364226.0                 2                        2             100.00   </w:t>
+        <w:t xml:space="preserve">301364226.0                 3                        3             100.00   </w:t>
       </w:r>
       <w:r>
         <w:br/>
@@ -8507,7 +8671,7 @@
         <w:rPr>
           <w:rStyle w:val="VerbatimChar"/>
         </w:rPr>
-        <w:t xml:space="preserve">301643854.0               116                      112              96.55   </w:t>
+        <w:t xml:space="preserve">300830730.0               153                      147              96.08   </w:t>
       </w:r>
       <w:r>
         <w:br/>
@@ -8516,7 +8680,7 @@
         <w:rPr>
           <w:rStyle w:val="VerbatimChar"/>
         </w:rPr>
-        <w:t xml:space="preserve">300474232.0                28                       27              96.43   </w:t>
+        <w:t xml:space="preserve">127789240.0                49                       47              95.92   </w:t>
       </w:r>
       <w:r>
         <w:br/>
@@ -8525,7 +8689,7 @@
         <w:rPr>
           <w:rStyle w:val="VerbatimChar"/>
         </w:rPr>
-        <w:t xml:space="preserve">300830730.0               138                      133              96.38   </w:t>
+        <w:t xml:space="preserve">300850231.0               288                      276              95.83   </w:t>
       </w:r>
       <w:r>
         <w:br/>
@@ -8534,7 +8698,7 @@
         <w:rPr>
           <w:rStyle w:val="VerbatimChar"/>
         </w:rPr>
-        <w:t xml:space="preserve">300850231.0               262                      251              95.80   </w:t>
+        <w:t xml:space="preserve">301643854.0               133                      126              94.74   </w:t>
       </w:r>
       <w:r>
         <w:br/>
@@ -8543,7 +8707,7 @@
         <w:rPr>
           <w:rStyle w:val="VerbatimChar"/>
         </w:rPr>
-        <w:t xml:space="preserve">127789240.0                40                       38              95.00   </w:t>
+        <w:t xml:space="preserve">300474232.0                36                       34              94.44   </w:t>
       </w:r>
       <w:r>
         <w:br/>
@@ -8552,7 +8716,7 @@
         <w:rPr>
           <w:rStyle w:val="VerbatimChar"/>
         </w:rPr>
-        <w:t xml:space="preserve">101611647.0                47                       44              93.62   </w:t>
+        <w:t xml:space="preserve">301643692.0               120                      112              93.33   </w:t>
       </w:r>
       <w:r>
         <w:br/>
@@ -8561,7 +8725,7 @@
         <w:rPr>
           <w:rStyle w:val="VerbatimChar"/>
         </w:rPr>
-        <w:t xml:space="preserve">301643692.0               105                       97              92.38   </w:t>
+        <w:t xml:space="preserve">107608291.0                88                       82              93.18   </w:t>
       </w:r>
       <w:r>
         <w:br/>
@@ -8570,7 +8734,7 @@
         <w:rPr>
           <w:rStyle w:val="VerbatimChar"/>
         </w:rPr>
-        <w:t xml:space="preserve">113924622.0                25                       23              92.00   </w:t>
+        <w:t xml:space="preserve">101611647.0                54                       50              92.59   </w:t>
       </w:r>
       <w:r>
         <w:br/>
@@ -8579,7 +8743,7 @@
         <w:rPr>
           <w:rStyle w:val="VerbatimChar"/>
         </w:rPr>
-        <w:t xml:space="preserve">301642183.0                47                       43              91.49   </w:t>
+        <w:t xml:space="preserve">301038133.0                73                       67              91.78   </w:t>
       </w:r>
       <w:r>
         <w:br/>
@@ -8588,7 +8752,7 @@
         <w:rPr>
           <w:rStyle w:val="VerbatimChar"/>
         </w:rPr>
-        <w:t xml:space="preserve">107608291.0                80                       73              91.25   </w:t>
+        <w:t xml:space="preserve">301282132.0                76                       69              90.79   </w:t>
       </w:r>
       <w:r>
         <w:br/>
@@ -8597,7 +8761,7 @@
         <w:rPr>
           <w:rStyle w:val="VerbatimChar"/>
         </w:rPr>
-        <w:t xml:space="preserve">301282132.0                75                       68              90.67   </w:t>
+        <w:t xml:space="preserve">123495530.0               204                      185              90.69   </w:t>
       </w:r>
       <w:r>
         <w:br/>
@@ -8606,7 +8770,7 @@
         <w:rPr>
           <w:rStyle w:val="VerbatimChar"/>
         </w:rPr>
-        <w:t xml:space="preserve">301038133.0                63                       57              90.48   </w:t>
+        <w:t xml:space="preserve">301099916.0               138                      125              90.58   </w:t>
       </w:r>
       <w:r>
         <w:br/>
@@ -8645,7 +8809,7 @@
         <w:rPr>
           <w:rStyle w:val="VerbatimChar"/>
         </w:rPr>
-        <w:t xml:space="preserve">129400658.0           50.00  </w:t>
+        <w:t xml:space="preserve">129400658.0           60.00  </w:t>
       </w:r>
       <w:r>
         <w:br/>
@@ -8663,7 +8827,7 @@
         <w:rPr>
           <w:rStyle w:val="VerbatimChar"/>
         </w:rPr>
-        <w:t xml:space="preserve">301643854.0           96.55  </w:t>
+        <w:t xml:space="preserve">300830730.0          100.00  </w:t>
       </w:r>
       <w:r>
         <w:br/>
@@ -8672,7 +8836,7 @@
         <w:rPr>
           <w:rStyle w:val="VerbatimChar"/>
         </w:rPr>
-        <w:t xml:space="preserve">300474232.0           92.86  </w:t>
+        <w:t xml:space="preserve">127789240.0           95.92  </w:t>
       </w:r>
       <w:r>
         <w:br/>
@@ -8681,7 +8845,7 @@
         <w:rPr>
           <w:rStyle w:val="VerbatimChar"/>
         </w:rPr>
-        <w:t xml:space="preserve">300830730.0          100.00  </w:t>
+        <w:t xml:space="preserve">300850231.0           96.53  </w:t>
       </w:r>
       <w:r>
         <w:br/>
@@ -8690,7 +8854,7 @@
         <w:rPr>
           <w:rStyle w:val="VerbatimChar"/>
         </w:rPr>
-        <w:t xml:space="preserve">300850231.0           96.56  </w:t>
+        <w:t xml:space="preserve">301643854.0           95.49  </w:t>
       </w:r>
       <w:r>
         <w:br/>
@@ -8699,7 +8863,7 @@
         <w:rPr>
           <w:rStyle w:val="VerbatimChar"/>
         </w:rPr>
-        <w:t xml:space="preserve">127789240.0           95.00  </w:t>
+        <w:t xml:space="preserve">300474232.0           88.89  </w:t>
       </w:r>
       <w:r>
         <w:br/>
@@ -8708,7 +8872,7 @@
         <w:rPr>
           <w:rStyle w:val="VerbatimChar"/>
         </w:rPr>
-        <w:t xml:space="preserve">101611647.0           97.87  </w:t>
+        <w:t xml:space="preserve">301643692.0           99.17  </w:t>
       </w:r>
       <w:r>
         <w:br/>
@@ -8717,7 +8881,7 @@
         <w:rPr>
           <w:rStyle w:val="VerbatimChar"/>
         </w:rPr>
-        <w:t xml:space="preserve">301643692.0           99.05  </w:t>
+        <w:t xml:space="preserve">107608291.0           93.18  </w:t>
       </w:r>
       <w:r>
         <w:br/>
@@ -8726,7 +8890,7 @@
         <w:rPr>
           <w:rStyle w:val="VerbatimChar"/>
         </w:rPr>
-        <w:t xml:space="preserve">113924622.0           92.00  </w:t>
+        <w:t xml:space="preserve">101611647.0           98.15  </w:t>
       </w:r>
       <w:r>
         <w:br/>
@@ -8735,7 +8899,7 @@
         <w:rPr>
           <w:rStyle w:val="VerbatimChar"/>
         </w:rPr>
-        <w:t xml:space="preserve">301642183.0           72.34  </w:t>
+        <w:t xml:space="preserve">301038133.0           95.89  </w:t>
       </w:r>
       <w:r>
         <w:br/>
@@ -8744,7 +8908,7 @@
         <w:rPr>
           <w:rStyle w:val="VerbatimChar"/>
         </w:rPr>
-        <w:t xml:space="preserve">107608291.0           92.50  </w:t>
+        <w:t xml:space="preserve">301282132.0          100.00  </w:t>
       </w:r>
       <w:r>
         <w:br/>
@@ -8753,7 +8917,7 @@
         <w:rPr>
           <w:rStyle w:val="VerbatimChar"/>
         </w:rPr>
-        <w:t xml:space="preserve">301282132.0          100.00  </w:t>
+        <w:t xml:space="preserve">123495530.0           96.57  </w:t>
       </w:r>
       <w:r>
         <w:br/>
@@ -8762,7 +8926,7 @@
         <w:rPr>
           <w:rStyle w:val="VerbatimChar"/>
         </w:rPr>
-        <w:t xml:space="preserve">301038133.0           95.24  </w:t>
+        <w:t xml:space="preserve">301099916.0           86.96  </w:t>
       </w:r>
     </w:p>
     <w:p>
@@ -8773,7 +8937,7 @@
         <w:rPr>
           <w:rStyle w:val="VerbatimChar"/>
         </w:rPr>
-        <w:t xml:space="preserve">/tmp/ipykernel_1833146/89844228.py:34: FutureWarning: </w:t>
+        <w:t xml:space="preserve">/tmp/ipykernel_1155558/89844228.py:34: FutureWarning: </w:t>
       </w:r>
       <w:r>
         <w:br/>
@@ -8814,7 +8978,7 @@
               <a:graphicData uri="http://schemas.openxmlformats.org/drawingml/2006/picture">
                 <pic:pic>
                   <pic:nvPicPr>
-                    <pic:cNvPr descr="6.2.Gemini_analise_agrupamentos_similares_files/figure-docx/cell-5-output-3.png" id="37" name="Picture"/>
+                    <pic:cNvPr descr="6_2_Gemini_analise_agrupamentos_similares_files/figure-docx/cell-5-output-3.png" id="37" name="Picture"/>
                     <pic:cNvPicPr>
                       <a:picLocks noChangeArrowheads="1" noChangeAspect="1"/>
                     </pic:cNvPicPr>
@@ -8861,7 +9025,7 @@
               <a:graphicData uri="http://schemas.openxmlformats.org/drawingml/2006/picture">
                 <pic:pic>
                   <pic:nvPicPr>
-                    <pic:cNvPr descr="6.2.Gemini_analise_agrupamentos_similares_files/figure-docx/cell-5-output-4.png" id="40" name="Picture"/>
+                    <pic:cNvPr descr="6_2_Gemini_analise_agrupamentos_similares_files/figure-docx/cell-5-output-4.png" id="40" name="Picture"/>
                     <pic:cNvPicPr>
                       <a:picLocks noChangeArrowheads="1" noChangeAspect="1"/>
                     </pic:cNvPicPr>
@@ -8908,7 +9072,7 @@
               <a:graphicData uri="http://schemas.openxmlformats.org/drawingml/2006/picture">
                 <pic:pic>
                   <pic:nvPicPr>
-                    <pic:cNvPr descr="6.2.Gemini_analise_agrupamentos_similares_files/figure-docx/cell-5-output-5.png" id="43" name="Picture"/>
+                    <pic:cNvPr descr="6_2_Gemini_analise_agrupamentos_similares_files/figure-docx/cell-5-output-5.png" id="43" name="Picture"/>
                     <pic:cNvPicPr>
                       <a:picLocks noChangeArrowheads="1" noChangeAspect="1"/>
                     </pic:cNvPicPr>

</xml_diff>